<commit_message>
Publicação de novas versões dos casos de usos SEGUC0010, SEGUC0030, SEGUC0040, SEGUC0050, SEGUC0080, e também atualização do Dicionario e Modelo de Dados.
</commit_message>
<xml_diff>
--- a/01_DOCUMENTACAO_TECNICA/81_STR/01_SEG/01_REQ/01_UC/SEGUC0030 - Consultar Tipo de Usuário.docx
+++ b/01_DOCUMENTACAO_TECNICA/81_STR/01_SEG/01_REQ/01_UC/SEGUC0030 - Consultar Tipo de Usuário.docx
@@ -1,6 +1,6 @@
 
 <file path=word/document.xml><?xml version="1.0" encoding="utf-8"?>
-<w:document xmlns:wpc="http://schemas.microsoft.com/office/word/2010/wordprocessingCanvas" xmlns:cx="http://schemas.microsoft.com/office/drawing/2014/chartex" xmlns:cx1="http://schemas.microsoft.com/office/drawing/2015/9/8/chartex" xmlns:cx2="http://schemas.microsoft.com/office/drawing/2015/10/21/chartex" xmlns:mc="http://schemas.openxmlformats.org/markup-compatibility/2006" xmlns:o="urn:schemas-microsoft-com:office:office" xmlns:r="http://schemas.openxmlformats.org/officeDocument/2006/relationships" xmlns:m="http://schemas.openxmlformats.org/officeDocument/2006/math" xmlns:v="urn:schemas-microsoft-com:vml" xmlns:wp14="http://schemas.microsoft.com/office/word/2010/wordprocessingDrawing" xmlns:wp="http://schemas.openxmlformats.org/drawingml/2006/wordprocessingDrawing" xmlns:w10="urn:schemas-microsoft-com:office:word" xmlns:w="http://schemas.openxmlformats.org/wordprocessingml/2006/main" xmlns:w14="http://schemas.microsoft.com/office/word/2010/wordml" xmlns:w15="http://schemas.microsoft.com/office/word/2012/wordml" xmlns:w16se="http://schemas.microsoft.com/office/word/2015/wordml/symex" xmlns:wpg="http://schemas.microsoft.com/office/word/2010/wordprocessingGroup" xmlns:wpi="http://schemas.microsoft.com/office/word/2010/wordprocessingInk" xmlns:wne="http://schemas.microsoft.com/office/word/2006/wordml" xmlns:wps="http://schemas.microsoft.com/office/word/2010/wordprocessingShape" mc:Ignorable="w14 w15 w16se wp14">
+<w:document xmlns:wpc="http://schemas.microsoft.com/office/word/2010/wordprocessingCanvas" xmlns:mc="http://schemas.openxmlformats.org/markup-compatibility/2006" xmlns:o="urn:schemas-microsoft-com:office:office" xmlns:r="http://schemas.openxmlformats.org/officeDocument/2006/relationships" xmlns:m="http://schemas.openxmlformats.org/officeDocument/2006/math" xmlns:v="urn:schemas-microsoft-com:vml" xmlns:wp14="http://schemas.microsoft.com/office/word/2010/wordprocessingDrawing" xmlns:wp="http://schemas.openxmlformats.org/drawingml/2006/wordprocessingDrawing" xmlns:w10="urn:schemas-microsoft-com:office:word" xmlns:w="http://schemas.openxmlformats.org/wordprocessingml/2006/main" xmlns:w14="http://schemas.microsoft.com/office/word/2010/wordml" xmlns:w15="http://schemas.microsoft.com/office/word/2012/wordml" xmlns:wpg="http://schemas.microsoft.com/office/word/2010/wordprocessingGroup" xmlns:wpi="http://schemas.microsoft.com/office/word/2010/wordprocessingInk" xmlns:wne="http://schemas.microsoft.com/office/word/2006/wordml" xmlns:wps="http://schemas.microsoft.com/office/word/2010/wordprocessingShape" mc:Ignorable="w14 w15 wp14">
   <w:body>
     <w:p>
       <w:pPr>
@@ -611,7 +611,7 @@
           <w:szCs w:val="22"/>
           <w:lang w:val="pt-BR" w:eastAsia="ja-JP"/>
         </w:rPr>
-        <w:t>Maio</w:t>
+        <w:t>Agosto</w:t>
       </w:r>
       <w:r>
         <w:rPr>
@@ -671,7 +671,7 @@
     </w:p>
     <w:p>
       <w:pPr>
-        <w:pStyle w:val="Ttulo"/>
+        <w:pStyle w:val="Puesto"/>
         <w:rPr>
           <w:lang w:val="pt-BR"/>
         </w:rPr>
@@ -735,7 +735,7 @@
           </w:tcPr>
           <w:p>
             <w:pPr>
-              <w:pStyle w:val="Recuonormal"/>
+              <w:pStyle w:val="Sangranormal"/>
               <w:jc w:val="center"/>
               <w:rPr>
                 <w:b/>
@@ -763,7 +763,7 @@
           </w:tcPr>
           <w:p>
             <w:pPr>
-              <w:pStyle w:val="Recuonormal"/>
+              <w:pStyle w:val="Sangranormal"/>
               <w:jc w:val="center"/>
               <w:rPr>
                 <w:b/>
@@ -791,7 +791,7 @@
           </w:tcPr>
           <w:p>
             <w:pPr>
-              <w:pStyle w:val="Recuonormal"/>
+              <w:pStyle w:val="Sangranormal"/>
               <w:jc w:val="center"/>
               <w:rPr>
                 <w:b/>
@@ -821,7 +821,7 @@
           </w:tcPr>
           <w:p>
             <w:pPr>
-              <w:pStyle w:val="Recuonormal"/>
+              <w:pStyle w:val="Sangranormal"/>
               <w:jc w:val="center"/>
               <w:rPr>
                 <w:color w:val="000000"/>
@@ -870,7 +870,7 @@
           </w:tcPr>
           <w:p>
             <w:pPr>
-              <w:pStyle w:val="Recuonormal"/>
+              <w:pStyle w:val="Sangranormal"/>
               <w:jc w:val="both"/>
               <w:rPr>
                 <w:color w:val="000000"/>
@@ -912,7 +912,7 @@
           </w:tcPr>
           <w:p>
             <w:pPr>
-              <w:pStyle w:val="Recuonormal"/>
+              <w:pStyle w:val="Sangranormal"/>
               <w:jc w:val="center"/>
               <w:rPr>
                 <w:color w:val="000000"/>
@@ -942,7 +942,7 @@
           </w:tcPr>
           <w:p>
             <w:pPr>
-              <w:pStyle w:val="Recuonormal"/>
+              <w:pStyle w:val="Sangranormal"/>
               <w:jc w:val="center"/>
               <w:rPr>
                 <w:color w:val="000000"/>
@@ -970,7 +970,7 @@
           </w:tcPr>
           <w:p>
             <w:pPr>
-              <w:pStyle w:val="Recuonormal"/>
+              <w:pStyle w:val="Sangranormal"/>
               <w:ind w:left="0" w:firstLine="10"/>
               <w:jc w:val="both"/>
               <w:rPr>
@@ -999,7 +999,7 @@
           </w:tcPr>
           <w:p>
             <w:pPr>
-              <w:pStyle w:val="Recuonormal"/>
+              <w:pStyle w:val="Sangranormal"/>
               <w:jc w:val="center"/>
               <w:rPr>
                 <w:color w:val="000000"/>
@@ -1029,7 +1029,98 @@
           </w:tcPr>
           <w:p>
             <w:pPr>
-              <w:pStyle w:val="Recuonormal"/>
+              <w:pStyle w:val="Sangranormal"/>
+              <w:jc w:val="center"/>
+              <w:rPr>
+                <w:lang w:val="pt-BR"/>
+              </w:rPr>
+            </w:pPr>
+            <w:r>
+              <w:rPr>
+                <w:color w:val="000000"/>
+                <w:lang w:val="pt-BR"/>
+              </w:rPr>
+              <w:t>08/08/2016</w:t>
+            </w:r>
+          </w:p>
+        </w:tc>
+        <w:tc>
+          <w:tcPr>
+            <w:tcW w:w="4820" w:type="dxa"/>
+            <w:tcBorders>
+              <w:top w:val="single" w:sz="6" w:space="0" w:color="auto"/>
+              <w:left w:val="single" w:sz="6" w:space="0" w:color="auto"/>
+              <w:bottom w:val="single" w:sz="6" w:space="0" w:color="auto"/>
+              <w:right w:val="single" w:sz="6" w:space="0" w:color="auto"/>
+            </w:tcBorders>
+          </w:tcPr>
+          <w:p>
+            <w:pPr>
+              <w:pStyle w:val="Sangranormal"/>
+              <w:rPr>
+                <w:lang w:val="pt-BR"/>
+              </w:rPr>
+            </w:pPr>
+            <w:r>
+              <w:rPr>
+                <w:color w:val="000000"/>
+                <w:lang w:val="pt-BR"/>
+              </w:rPr>
+              <w:t xml:space="preserve">Versão 3. Ajustes Requisitos </w:t>
+            </w:r>
+            <w:r>
+              <w:rPr>
+                <w:color w:val="000000"/>
+                <w:lang w:val="pt-BR"/>
+              </w:rPr>
+              <w:t>Especiais</w:t>
+            </w:r>
+            <w:bookmarkStart w:id="0" w:name="_GoBack"/>
+            <w:bookmarkEnd w:id="0"/>
+          </w:p>
+        </w:tc>
+        <w:tc>
+          <w:tcPr>
+            <w:tcW w:w="2693" w:type="dxa"/>
+            <w:tcBorders>
+              <w:top w:val="single" w:sz="6" w:space="0" w:color="auto"/>
+              <w:left w:val="single" w:sz="6" w:space="0" w:color="auto"/>
+              <w:bottom w:val="single" w:sz="6" w:space="0" w:color="auto"/>
+              <w:right w:val="single" w:sz="6" w:space="0" w:color="auto"/>
+            </w:tcBorders>
+          </w:tcPr>
+          <w:p>
+            <w:pPr>
+              <w:pStyle w:val="Sangranormal"/>
+              <w:jc w:val="center"/>
+              <w:rPr>
+                <w:lang w:val="pt-BR"/>
+              </w:rPr>
+            </w:pPr>
+            <w:r>
+              <w:rPr>
+                <w:color w:val="000000"/>
+                <w:lang w:val="pt-BR"/>
+              </w:rPr>
+              <w:t>Juan León</w:t>
+            </w:r>
+          </w:p>
+        </w:tc>
+      </w:tr>
+      <w:tr>
+        <w:tc>
+          <w:tcPr>
+            <w:tcW w:w="1985" w:type="dxa"/>
+            <w:tcBorders>
+              <w:top w:val="single" w:sz="6" w:space="0" w:color="auto"/>
+              <w:left w:val="single" w:sz="6" w:space="0" w:color="auto"/>
+              <w:bottom w:val="single" w:sz="6" w:space="0" w:color="auto"/>
+              <w:right w:val="single" w:sz="6" w:space="0" w:color="auto"/>
+            </w:tcBorders>
+          </w:tcPr>
+          <w:p>
+            <w:pPr>
+              <w:pStyle w:val="Sangranormal"/>
               <w:rPr>
                 <w:lang w:val="pt-BR"/>
               </w:rPr>
@@ -1048,7 +1139,7 @@
           </w:tcPr>
           <w:p>
             <w:pPr>
-              <w:pStyle w:val="Recuonormal"/>
+              <w:pStyle w:val="Sangranormal"/>
               <w:rPr>
                 <w:lang w:val="pt-BR"/>
               </w:rPr>
@@ -1067,7 +1158,7 @@
           </w:tcPr>
           <w:p>
             <w:pPr>
-              <w:pStyle w:val="Recuonormal"/>
+              <w:pStyle w:val="Sangranormal"/>
               <w:rPr>
                 <w:lang w:val="pt-BR"/>
               </w:rPr>
@@ -1088,7 +1179,7 @@
           </w:tcPr>
           <w:p>
             <w:pPr>
-              <w:pStyle w:val="Recuonormal"/>
+              <w:pStyle w:val="Sangranormal"/>
               <w:rPr>
                 <w:lang w:val="pt-BR"/>
               </w:rPr>
@@ -1107,7 +1198,7 @@
           </w:tcPr>
           <w:p>
             <w:pPr>
-              <w:pStyle w:val="Recuonormal"/>
+              <w:pStyle w:val="Sangranormal"/>
               <w:rPr>
                 <w:lang w:val="pt-BR"/>
               </w:rPr>
@@ -1126,66 +1217,7 @@
           </w:tcPr>
           <w:p>
             <w:pPr>
-              <w:pStyle w:val="Recuonormal"/>
-              <w:rPr>
-                <w:lang w:val="pt-BR"/>
-              </w:rPr>
-            </w:pPr>
-          </w:p>
-        </w:tc>
-      </w:tr>
-      <w:tr>
-        <w:tc>
-          <w:tcPr>
-            <w:tcW w:w="1985" w:type="dxa"/>
-            <w:tcBorders>
-              <w:top w:val="single" w:sz="6" w:space="0" w:color="auto"/>
-              <w:left w:val="single" w:sz="6" w:space="0" w:color="auto"/>
-              <w:bottom w:val="single" w:sz="6" w:space="0" w:color="auto"/>
-              <w:right w:val="single" w:sz="6" w:space="0" w:color="auto"/>
-            </w:tcBorders>
-          </w:tcPr>
-          <w:p>
-            <w:pPr>
-              <w:pStyle w:val="Recuonormal"/>
-              <w:rPr>
-                <w:lang w:val="pt-BR"/>
-              </w:rPr>
-            </w:pPr>
-          </w:p>
-        </w:tc>
-        <w:tc>
-          <w:tcPr>
-            <w:tcW w:w="4820" w:type="dxa"/>
-            <w:tcBorders>
-              <w:top w:val="single" w:sz="6" w:space="0" w:color="auto"/>
-              <w:left w:val="single" w:sz="6" w:space="0" w:color="auto"/>
-              <w:bottom w:val="single" w:sz="6" w:space="0" w:color="auto"/>
-              <w:right w:val="single" w:sz="6" w:space="0" w:color="auto"/>
-            </w:tcBorders>
-          </w:tcPr>
-          <w:p>
-            <w:pPr>
-              <w:pStyle w:val="Recuonormal"/>
-              <w:rPr>
-                <w:lang w:val="pt-BR"/>
-              </w:rPr>
-            </w:pPr>
-          </w:p>
-        </w:tc>
-        <w:tc>
-          <w:tcPr>
-            <w:tcW w:w="2693" w:type="dxa"/>
-            <w:tcBorders>
-              <w:top w:val="single" w:sz="6" w:space="0" w:color="auto"/>
-              <w:left w:val="single" w:sz="6" w:space="0" w:color="auto"/>
-              <w:bottom w:val="single" w:sz="6" w:space="0" w:color="auto"/>
-              <w:right w:val="single" w:sz="6" w:space="0" w:color="auto"/>
-            </w:tcBorders>
-          </w:tcPr>
-          <w:p>
-            <w:pPr>
-              <w:pStyle w:val="Recuonormal"/>
+              <w:pStyle w:val="Sangranormal"/>
               <w:rPr>
                 <w:lang w:val="pt-BR"/>
               </w:rPr>
@@ -1203,7 +1235,7 @@
     </w:p>
     <w:p>
       <w:pPr>
-        <w:pStyle w:val="Ttulo"/>
+        <w:pStyle w:val="Puesto"/>
         <w:rPr>
           <w:lang w:val="pt-BR"/>
         </w:rPr>
@@ -1222,11 +1254,9 @@
         <w:t>Índice</w:t>
       </w:r>
     </w:p>
-    <w:bookmarkStart w:id="0" w:name="_GoBack"/>
-    <w:bookmarkEnd w:id="0"/>
     <w:p>
       <w:pPr>
-        <w:pStyle w:val="Sumrio1"/>
+        <w:pStyle w:val="TDC1"/>
         <w:tabs>
           <w:tab w:val="left" w:pos="480"/>
           <w:tab w:val="right" w:leader="dot" w:pos="9017"/>
@@ -1264,7 +1294,7 @@
       <w:hyperlink w:anchor="_Toc451260509" w:history="1">
         <w:r>
           <w:rPr>
-            <w:rStyle w:val="Hyperlink"/>
+            <w:rStyle w:val="Hipervnculo"/>
             <w:noProof/>
             <w:lang w:val="pt-BR"/>
           </w:rPr>
@@ -1286,7 +1316,7 @@
         </w:r>
         <w:r>
           <w:rPr>
-            <w:rStyle w:val="Hyperlink"/>
+            <w:rStyle w:val="Hipervnculo"/>
             <w:noProof/>
             <w:lang w:val="pt-BR"/>
           </w:rPr>
@@ -1344,7 +1374,7 @@
     </w:p>
     <w:p>
       <w:pPr>
-        <w:pStyle w:val="Sumrio2"/>
+        <w:pStyle w:val="TDC2"/>
         <w:tabs>
           <w:tab w:val="left" w:pos="960"/>
           <w:tab w:val="right" w:leader="dot" w:pos="9017"/>
@@ -1362,7 +1392,7 @@
       <w:hyperlink w:anchor="_Toc451260510" w:history="1">
         <w:r>
           <w:rPr>
-            <w:rStyle w:val="Hyperlink"/>
+            <w:rStyle w:val="Hipervnculo"/>
             <w:noProof/>
             <w:lang w:val="pt-BR"/>
           </w:rPr>
@@ -1382,7 +1412,7 @@
         </w:r>
         <w:r>
           <w:rPr>
-            <w:rStyle w:val="Hyperlink"/>
+            <w:rStyle w:val="Hipervnculo"/>
             <w:noProof/>
             <w:lang w:val="pt-BR"/>
           </w:rPr>
@@ -1440,7 +1470,7 @@
     </w:p>
     <w:p>
       <w:pPr>
-        <w:pStyle w:val="Sumrio2"/>
+        <w:pStyle w:val="TDC2"/>
         <w:tabs>
           <w:tab w:val="left" w:pos="960"/>
           <w:tab w:val="right" w:leader="dot" w:pos="9017"/>
@@ -1458,7 +1488,7 @@
       <w:hyperlink w:anchor="_Toc451260511" w:history="1">
         <w:r>
           <w:rPr>
-            <w:rStyle w:val="Hyperlink"/>
+            <w:rStyle w:val="Hipervnculo"/>
             <w:noProof/>
             <w:lang w:val="pt-BR"/>
           </w:rPr>
@@ -1478,7 +1508,7 @@
         </w:r>
         <w:r>
           <w:rPr>
-            <w:rStyle w:val="Hyperlink"/>
+            <w:rStyle w:val="Hipervnculo"/>
             <w:noProof/>
             <w:lang w:val="pt-BR"/>
           </w:rPr>
@@ -1536,7 +1566,7 @@
     </w:p>
     <w:p>
       <w:pPr>
-        <w:pStyle w:val="Sumrio2"/>
+        <w:pStyle w:val="TDC2"/>
         <w:tabs>
           <w:tab w:val="left" w:pos="960"/>
           <w:tab w:val="right" w:leader="dot" w:pos="9017"/>
@@ -1554,7 +1584,7 @@
       <w:hyperlink w:anchor="_Toc451260512" w:history="1">
         <w:r>
           <w:rPr>
-            <w:rStyle w:val="Hyperlink"/>
+            <w:rStyle w:val="Hipervnculo"/>
             <w:noProof/>
             <w:lang w:val="pt-BR"/>
           </w:rPr>
@@ -1574,7 +1604,7 @@
         </w:r>
         <w:r>
           <w:rPr>
-            <w:rStyle w:val="Hyperlink"/>
+            <w:rStyle w:val="Hipervnculo"/>
             <w:noProof/>
             <w:lang w:val="pt-BR"/>
           </w:rPr>
@@ -1632,7 +1662,7 @@
     </w:p>
     <w:p>
       <w:pPr>
-        <w:pStyle w:val="Sumrio2"/>
+        <w:pStyle w:val="TDC2"/>
         <w:tabs>
           <w:tab w:val="left" w:pos="960"/>
           <w:tab w:val="right" w:leader="dot" w:pos="9017"/>
@@ -1650,7 +1680,7 @@
       <w:hyperlink w:anchor="_Toc451260513" w:history="1">
         <w:r>
           <w:rPr>
-            <w:rStyle w:val="Hyperlink"/>
+            <w:rStyle w:val="Hipervnculo"/>
             <w:noProof/>
             <w:lang w:val="pt-BR"/>
           </w:rPr>
@@ -1670,7 +1700,7 @@
         </w:r>
         <w:r>
           <w:rPr>
-            <w:rStyle w:val="Hyperlink"/>
+            <w:rStyle w:val="Hipervnculo"/>
             <w:noProof/>
             <w:lang w:val="pt-BR"/>
           </w:rPr>
@@ -1728,7 +1758,7 @@
     </w:p>
     <w:p>
       <w:pPr>
-        <w:pStyle w:val="Sumrio2"/>
+        <w:pStyle w:val="TDC2"/>
         <w:tabs>
           <w:tab w:val="left" w:pos="960"/>
           <w:tab w:val="right" w:leader="dot" w:pos="9017"/>
@@ -1746,7 +1776,7 @@
       <w:hyperlink w:anchor="_Toc451260514" w:history="1">
         <w:r>
           <w:rPr>
-            <w:rStyle w:val="Hyperlink"/>
+            <w:rStyle w:val="Hipervnculo"/>
             <w:noProof/>
             <w:lang w:val="pt-BR"/>
           </w:rPr>
@@ -1766,7 +1796,7 @@
         </w:r>
         <w:r>
           <w:rPr>
-            <w:rStyle w:val="Hyperlink"/>
+            <w:rStyle w:val="Hipervnculo"/>
             <w:noProof/>
             <w:lang w:val="pt-BR"/>
           </w:rPr>
@@ -1824,7 +1854,7 @@
     </w:p>
     <w:p>
       <w:pPr>
-        <w:pStyle w:val="Sumrio2"/>
+        <w:pStyle w:val="TDC2"/>
         <w:tabs>
           <w:tab w:val="left" w:pos="960"/>
           <w:tab w:val="right" w:leader="dot" w:pos="9017"/>
@@ -1842,7 +1872,7 @@
       <w:hyperlink w:anchor="_Toc451260515" w:history="1">
         <w:r>
           <w:rPr>
-            <w:rStyle w:val="Hyperlink"/>
+            <w:rStyle w:val="Hipervnculo"/>
             <w:noProof/>
             <w:lang w:val="pt-BR"/>
           </w:rPr>
@@ -1862,7 +1892,7 @@
         </w:r>
         <w:r>
           <w:rPr>
-            <w:rStyle w:val="Hyperlink"/>
+            <w:rStyle w:val="Hipervnculo"/>
             <w:noProof/>
             <w:lang w:val="pt-BR"/>
           </w:rPr>
@@ -1920,7 +1950,7 @@
     </w:p>
     <w:p>
       <w:pPr>
-        <w:pStyle w:val="Sumrio2"/>
+        <w:pStyle w:val="TDC2"/>
         <w:tabs>
           <w:tab w:val="left" w:pos="960"/>
           <w:tab w:val="right" w:leader="dot" w:pos="9017"/>
@@ -1938,7 +1968,7 @@
       <w:hyperlink w:anchor="_Toc451260516" w:history="1">
         <w:r>
           <w:rPr>
-            <w:rStyle w:val="Hyperlink"/>
+            <w:rStyle w:val="Hipervnculo"/>
             <w:noProof/>
             <w:lang w:val="pt-BR"/>
           </w:rPr>
@@ -1958,7 +1988,7 @@
         </w:r>
         <w:r>
           <w:rPr>
-            <w:rStyle w:val="Hyperlink"/>
+            <w:rStyle w:val="Hipervnculo"/>
             <w:noProof/>
             <w:lang w:val="pt-BR"/>
           </w:rPr>
@@ -2016,7 +2046,7 @@
     </w:p>
     <w:p>
       <w:pPr>
-        <w:pStyle w:val="Sumrio2"/>
+        <w:pStyle w:val="TDC2"/>
         <w:tabs>
           <w:tab w:val="left" w:pos="960"/>
           <w:tab w:val="right" w:leader="dot" w:pos="9017"/>
@@ -2034,7 +2064,7 @@
       <w:hyperlink w:anchor="_Toc451260517" w:history="1">
         <w:r>
           <w:rPr>
-            <w:rStyle w:val="Hyperlink"/>
+            <w:rStyle w:val="Hipervnculo"/>
             <w:noProof/>
             <w:lang w:val="pt-BR"/>
           </w:rPr>
@@ -2054,7 +2084,7 @@
         </w:r>
         <w:r>
           <w:rPr>
-            <w:rStyle w:val="Hyperlink"/>
+            <w:rStyle w:val="Hipervnculo"/>
             <w:noProof/>
             <w:lang w:val="pt-BR"/>
           </w:rPr>
@@ -2112,7 +2142,7 @@
     </w:p>
     <w:p>
       <w:pPr>
-        <w:pStyle w:val="Sumrio2"/>
+        <w:pStyle w:val="TDC2"/>
         <w:tabs>
           <w:tab w:val="left" w:pos="960"/>
           <w:tab w:val="right" w:leader="dot" w:pos="9017"/>
@@ -2130,7 +2160,7 @@
       <w:hyperlink w:anchor="_Toc451260518" w:history="1">
         <w:r>
           <w:rPr>
-            <w:rStyle w:val="Hyperlink"/>
+            <w:rStyle w:val="Hipervnculo"/>
             <w:noProof/>
             <w:lang w:val="pt-BR"/>
           </w:rPr>
@@ -2150,7 +2180,7 @@
         </w:r>
         <w:r>
           <w:rPr>
-            <w:rStyle w:val="Hyperlink"/>
+            <w:rStyle w:val="Hipervnculo"/>
             <w:noProof/>
             <w:lang w:val="pt-BR"/>
           </w:rPr>
@@ -2208,7 +2238,7 @@
     </w:p>
     <w:p>
       <w:pPr>
-        <w:pStyle w:val="Sumrio2"/>
+        <w:pStyle w:val="TDC2"/>
         <w:tabs>
           <w:tab w:val="left" w:pos="960"/>
           <w:tab w:val="right" w:leader="dot" w:pos="9017"/>
@@ -2226,7 +2256,7 @@
       <w:hyperlink w:anchor="_Toc451260519" w:history="1">
         <w:r>
           <w:rPr>
-            <w:rStyle w:val="Hyperlink"/>
+            <w:rStyle w:val="Hipervnculo"/>
             <w:noProof/>
             <w:lang w:val="pt-BR"/>
           </w:rPr>
@@ -2246,7 +2276,7 @@
         </w:r>
         <w:r>
           <w:rPr>
-            <w:rStyle w:val="Hyperlink"/>
+            <w:rStyle w:val="Hipervnculo"/>
             <w:noProof/>
             <w:lang w:val="pt-BR"/>
           </w:rPr>
@@ -2304,7 +2334,7 @@
     </w:p>
     <w:p>
       <w:pPr>
-        <w:pStyle w:val="Ttulo"/>
+        <w:pStyle w:val="Puesto"/>
         <w:rPr>
           <w:lang w:val="pt-BR"/>
         </w:rPr>
@@ -2764,8 +2794,8 @@
       <w:bookmarkStart w:id="10" w:name="_Toc101248482"/>
       <w:bookmarkStart w:id="11" w:name="_Toc102377887"/>
       <w:bookmarkStart w:id="12" w:name="_Toc408584585"/>
-      <w:bookmarkStart w:id="13" w:name="_Toc436203381"/>
-      <w:bookmarkStart w:id="14" w:name="_Toc451260514"/>
+      <w:bookmarkStart w:id="13" w:name="_Toc451260514"/>
+      <w:bookmarkStart w:id="14" w:name="_Toc436203381"/>
       <w:r>
         <w:rPr>
           <w:lang w:val="pt-BR"/>
@@ -2781,11 +2811,11 @@
       <w:bookmarkEnd w:id="10"/>
       <w:bookmarkEnd w:id="11"/>
       <w:bookmarkEnd w:id="12"/>
-      <w:bookmarkEnd w:id="14"/>
+      <w:bookmarkEnd w:id="13"/>
     </w:p>
     <w:p>
       <w:pPr>
-        <w:pStyle w:val="PargrafodaLista"/>
+        <w:pStyle w:val="Prrafodelista"/>
         <w:numPr>
           <w:ilvl w:val="0"/>
           <w:numId w:val="19"/>
@@ -2891,7 +2921,7 @@
     </w:p>
     <w:p>
       <w:pPr>
-        <w:pStyle w:val="PargrafodaLista"/>
+        <w:pStyle w:val="Prrafodelista"/>
         <w:numPr>
           <w:ilvl w:val="0"/>
           <w:numId w:val="19"/>
@@ -2994,7 +3024,7 @@
     </w:p>
     <w:p>
       <w:pPr>
-        <w:pStyle w:val="PargrafodaLista"/>
+        <w:pStyle w:val="Prrafodelista"/>
         <w:numPr>
           <w:ilvl w:val="0"/>
           <w:numId w:val="19"/>
@@ -3187,7 +3217,7 @@
     </w:p>
     <w:p>
       <w:pPr>
-        <w:pStyle w:val="PargrafodaLista"/>
+        <w:pStyle w:val="Prrafodelista"/>
         <w:numPr>
           <w:ilvl w:val="0"/>
           <w:numId w:val="19"/>
@@ -3224,7 +3254,7 @@
     </w:p>
     <w:p>
       <w:pPr>
-        <w:pStyle w:val="PargrafodaLista"/>
+        <w:pStyle w:val="Prrafodelista"/>
         <w:numPr>
           <w:ilvl w:val="0"/>
           <w:numId w:val="19"/>
@@ -3417,7 +3447,7 @@
     </w:p>
     <w:p>
       <w:pPr>
-        <w:pStyle w:val="PargrafodaLista"/>
+        <w:pStyle w:val="Prrafodelista"/>
         <w:numPr>
           <w:ilvl w:val="0"/>
           <w:numId w:val="19"/>
@@ -3460,9 +3490,9 @@
         </w:rPr>
       </w:pPr>
       <w:bookmarkStart w:id="15" w:name="_Toc408584586"/>
-      <w:bookmarkStart w:id="16" w:name="_Toc100995325"/>
-      <w:bookmarkStart w:id="17" w:name="_Toc114038718"/>
-      <w:bookmarkStart w:id="18" w:name="_Toc451260515"/>
+      <w:bookmarkStart w:id="16" w:name="_Toc451260515"/>
+      <w:bookmarkStart w:id="17" w:name="_Toc100995325"/>
+      <w:bookmarkStart w:id="18" w:name="_Toc114038718"/>
       <w:r>
         <w:rPr>
           <w:lang w:val="pt-BR"/>
@@ -3477,7 +3507,7 @@
         <w:t>s Alternativos</w:t>
       </w:r>
       <w:bookmarkEnd w:id="15"/>
-      <w:bookmarkEnd w:id="18"/>
+      <w:bookmarkEnd w:id="16"/>
     </w:p>
     <w:p>
       <w:pPr>
@@ -3487,12 +3517,12 @@
         </w:rPr>
       </w:pPr>
       <w:bookmarkStart w:id="19" w:name="_Toc408584587"/>
-      <w:bookmarkStart w:id="20" w:name="_Toc101248486"/>
-      <w:bookmarkStart w:id="21" w:name="_Toc102377891"/>
-      <w:bookmarkStart w:id="22" w:name="_Toc451260516"/>
-      <w:bookmarkEnd w:id="13"/>
-      <w:bookmarkEnd w:id="16"/>
+      <w:bookmarkStart w:id="20" w:name="_Toc451260516"/>
+      <w:bookmarkStart w:id="21" w:name="_Toc101248486"/>
+      <w:bookmarkStart w:id="22" w:name="_Toc102377891"/>
+      <w:bookmarkEnd w:id="14"/>
       <w:bookmarkEnd w:id="17"/>
+      <w:bookmarkEnd w:id="18"/>
       <w:r>
         <w:rPr>
           <w:lang w:val="pt-BR"/>
@@ -3506,7 +3536,7 @@
         <w:t>s de Exceção</w:t>
       </w:r>
       <w:bookmarkEnd w:id="19"/>
-      <w:bookmarkEnd w:id="22"/>
+      <w:bookmarkEnd w:id="20"/>
     </w:p>
     <w:p>
       <w:pPr>
@@ -3537,8 +3567,8 @@
       <w:bookmarkStart w:id="26" w:name="_Toc102377895"/>
       <w:bookmarkStart w:id="27" w:name="_Toc408584588"/>
       <w:bookmarkStart w:id="28" w:name="_Toc451260518"/>
-      <w:bookmarkEnd w:id="20"/>
       <w:bookmarkEnd w:id="21"/>
+      <w:bookmarkEnd w:id="22"/>
       <w:r>
         <w:rPr>
           <w:lang w:val="pt-BR"/>
@@ -3552,7 +3582,7 @@
     </w:p>
     <w:p>
       <w:pPr>
-        <w:pStyle w:val="PargrafodaLista"/>
+        <w:pStyle w:val="Prrafodelista"/>
         <w:numPr>
           <w:ilvl w:val="0"/>
           <w:numId w:val="21"/>
@@ -3582,7 +3612,7 @@
     </w:p>
     <w:p>
       <w:pPr>
-        <w:pStyle w:val="PargrafodaLista"/>
+        <w:pStyle w:val="Prrafodelista"/>
         <w:numPr>
           <w:ilvl w:val="0"/>
           <w:numId w:val="21"/>
@@ -3614,6 +3644,38 @@
           <w:lang w:val="pt-BR"/>
         </w:rPr>
         <w:t>.</w:t>
+      </w:r>
+    </w:p>
+    <w:p>
+      <w:pPr>
+        <w:pStyle w:val="Prrafodelista"/>
+        <w:numPr>
+          <w:ilvl w:val="0"/>
+          <w:numId w:val="21"/>
+        </w:numPr>
+        <w:rPr>
+          <w:lang w:val="pt-BR"/>
+        </w:rPr>
+      </w:pPr>
+      <w:r>
+        <w:rPr>
+          <w:lang w:val="pt-BR"/>
+        </w:rPr>
+        <w:t xml:space="preserve">Deve existir na tabela SEFAZ_PAR.TA_PARAMETRO_GERAL, a listagem </w:t>
+      </w:r>
+      <w:r>
+        <w:rPr>
+          <w:i/>
+          <w:lang w:val="pt-BR"/>
+        </w:rPr>
+        <w:t>LISTAGEM_TIPO_USUARIO</w:t>
+      </w:r>
+      <w:r>
+        <w:rPr>
+          <w:i/>
+          <w:lang w:val="pt-BR"/>
+        </w:rPr>
+        <w:t xml:space="preserve"> (1,Contabilista|2, Contribuinte|3,Contribuinte outro estado|4,Funcionário Público)</w:t>
       </w:r>
     </w:p>
     <w:p>
@@ -5830,7 +5892,7 @@
 </file>
 
 <file path=word/endnotes.xml><?xml version="1.0" encoding="utf-8"?>
-<w:endnotes xmlns:wpc="http://schemas.microsoft.com/office/word/2010/wordprocessingCanvas" xmlns:cx="http://schemas.microsoft.com/office/drawing/2014/chartex" xmlns:cx1="http://schemas.microsoft.com/office/drawing/2015/9/8/chartex" xmlns:cx2="http://schemas.microsoft.com/office/drawing/2015/10/21/chartex" xmlns:mc="http://schemas.openxmlformats.org/markup-compatibility/2006" xmlns:o="urn:schemas-microsoft-com:office:office" xmlns:r="http://schemas.openxmlformats.org/officeDocument/2006/relationships" xmlns:m="http://schemas.openxmlformats.org/officeDocument/2006/math" xmlns:v="urn:schemas-microsoft-com:vml" xmlns:wp14="http://schemas.microsoft.com/office/word/2010/wordprocessingDrawing" xmlns:wp="http://schemas.openxmlformats.org/drawingml/2006/wordprocessingDrawing" xmlns:w10="urn:schemas-microsoft-com:office:word" xmlns:w="http://schemas.openxmlformats.org/wordprocessingml/2006/main" xmlns:w14="http://schemas.microsoft.com/office/word/2010/wordml" xmlns:w15="http://schemas.microsoft.com/office/word/2012/wordml" xmlns:w16se="http://schemas.microsoft.com/office/word/2015/wordml/symex" xmlns:wpg="http://schemas.microsoft.com/office/word/2010/wordprocessingGroup" xmlns:wpi="http://schemas.microsoft.com/office/word/2010/wordprocessingInk" xmlns:wne="http://schemas.microsoft.com/office/word/2006/wordml" xmlns:wps="http://schemas.microsoft.com/office/word/2010/wordprocessingShape" mc:Ignorable="w14 w15 w16se wp14">
+<w:endnotes xmlns:wpc="http://schemas.microsoft.com/office/word/2010/wordprocessingCanvas" xmlns:mc="http://schemas.openxmlformats.org/markup-compatibility/2006" xmlns:o="urn:schemas-microsoft-com:office:office" xmlns:r="http://schemas.openxmlformats.org/officeDocument/2006/relationships" xmlns:m="http://schemas.openxmlformats.org/officeDocument/2006/math" xmlns:v="urn:schemas-microsoft-com:vml" xmlns:wp14="http://schemas.microsoft.com/office/word/2010/wordprocessingDrawing" xmlns:wp="http://schemas.openxmlformats.org/drawingml/2006/wordprocessingDrawing" xmlns:w10="urn:schemas-microsoft-com:office:word" xmlns:w="http://schemas.openxmlformats.org/wordprocessingml/2006/main" xmlns:w14="http://schemas.microsoft.com/office/word/2010/wordml" xmlns:w15="http://schemas.microsoft.com/office/word/2012/wordml" xmlns:wpg="http://schemas.microsoft.com/office/word/2010/wordprocessingGroup" xmlns:wpi="http://schemas.microsoft.com/office/word/2010/wordprocessingInk" xmlns:wne="http://schemas.microsoft.com/office/word/2006/wordml" xmlns:wps="http://schemas.microsoft.com/office/word/2010/wordprocessingShape" mc:Ignorable="w14 w15 wp14">
   <w:endnote w:type="separator" w:id="-1">
     <w:p>
       <w:r>
@@ -5849,10 +5911,10 @@
 </file>
 
 <file path=word/footer1.xml><?xml version="1.0" encoding="utf-8"?>
-<w:ftr xmlns:wpc="http://schemas.microsoft.com/office/word/2010/wordprocessingCanvas" xmlns:cx="http://schemas.microsoft.com/office/drawing/2014/chartex" xmlns:cx1="http://schemas.microsoft.com/office/drawing/2015/9/8/chartex" xmlns:cx2="http://schemas.microsoft.com/office/drawing/2015/10/21/chartex" xmlns:mc="http://schemas.openxmlformats.org/markup-compatibility/2006" xmlns:o="urn:schemas-microsoft-com:office:office" xmlns:r="http://schemas.openxmlformats.org/officeDocument/2006/relationships" xmlns:m="http://schemas.openxmlformats.org/officeDocument/2006/math" xmlns:v="urn:schemas-microsoft-com:vml" xmlns:wp14="http://schemas.microsoft.com/office/word/2010/wordprocessingDrawing" xmlns:wp="http://schemas.openxmlformats.org/drawingml/2006/wordprocessingDrawing" xmlns:w10="urn:schemas-microsoft-com:office:word" xmlns:w="http://schemas.openxmlformats.org/wordprocessingml/2006/main" xmlns:w14="http://schemas.microsoft.com/office/word/2010/wordml" xmlns:w15="http://schemas.microsoft.com/office/word/2012/wordml" xmlns:w16se="http://schemas.microsoft.com/office/word/2015/wordml/symex" xmlns:wpg="http://schemas.microsoft.com/office/word/2010/wordprocessingGroup" xmlns:wpi="http://schemas.microsoft.com/office/word/2010/wordprocessingInk" xmlns:wne="http://schemas.microsoft.com/office/word/2006/wordml" xmlns:wps="http://schemas.microsoft.com/office/word/2010/wordprocessingShape" mc:Ignorable="w14 w15 w16se wp14">
+<w:ftr xmlns:wpc="http://schemas.microsoft.com/office/word/2010/wordprocessingCanvas" xmlns:mc="http://schemas.openxmlformats.org/markup-compatibility/2006" xmlns:o="urn:schemas-microsoft-com:office:office" xmlns:r="http://schemas.openxmlformats.org/officeDocument/2006/relationships" xmlns:m="http://schemas.openxmlformats.org/officeDocument/2006/math" xmlns:v="urn:schemas-microsoft-com:vml" xmlns:wp14="http://schemas.microsoft.com/office/word/2010/wordprocessingDrawing" xmlns:wp="http://schemas.openxmlformats.org/drawingml/2006/wordprocessingDrawing" xmlns:w10="urn:schemas-microsoft-com:office:word" xmlns:w="http://schemas.openxmlformats.org/wordprocessingml/2006/main" xmlns:w14="http://schemas.microsoft.com/office/word/2010/wordml" xmlns:w15="http://schemas.microsoft.com/office/word/2012/wordml" xmlns:wpg="http://schemas.microsoft.com/office/word/2010/wordprocessingGroup" xmlns:wpi="http://schemas.microsoft.com/office/word/2010/wordprocessingInk" xmlns:wne="http://schemas.microsoft.com/office/word/2006/wordml" xmlns:wps="http://schemas.microsoft.com/office/word/2010/wordprocessingShape" mc:Ignorable="w14 w15 wp14">
   <w:p>
     <w:pPr>
-      <w:pStyle w:val="Rodap"/>
+      <w:pStyle w:val="Piedepgina"/>
       <w:rPr>
         <w:b/>
       </w:rPr>
@@ -5887,7 +5949,7 @@
         <v:shape id="_x0000_s2050" type="#_x0000_t75" style="position:absolute;left:0;text-align:left;margin-left:275.15pt;margin-top:-5.15pt;width:211.25pt;height:35.9pt;z-index:251661312">
           <v:imagedata r:id="rId1" o:title=""/>
         </v:shape>
-        <o:OLEObject Type="Embed" ProgID="PBrush" ShapeID="_x0000_s2050" DrawAspect="Content" ObjectID="_1525002338" r:id="rId2"/>
+        <o:OLEObject Type="Embed" ProgID="PBrush" ShapeID="_x0000_s2050" DrawAspect="Content" ObjectID="_1532183904" r:id="rId2"/>
       </w:object>
     </w:r>
     <w:r>
@@ -5939,7 +6001,7 @@
 </file>
 
 <file path=word/footnotes.xml><?xml version="1.0" encoding="utf-8"?>
-<w:footnotes xmlns:wpc="http://schemas.microsoft.com/office/word/2010/wordprocessingCanvas" xmlns:cx="http://schemas.microsoft.com/office/drawing/2014/chartex" xmlns:cx1="http://schemas.microsoft.com/office/drawing/2015/9/8/chartex" xmlns:cx2="http://schemas.microsoft.com/office/drawing/2015/10/21/chartex" xmlns:mc="http://schemas.openxmlformats.org/markup-compatibility/2006" xmlns:o="urn:schemas-microsoft-com:office:office" xmlns:r="http://schemas.openxmlformats.org/officeDocument/2006/relationships" xmlns:m="http://schemas.openxmlformats.org/officeDocument/2006/math" xmlns:v="urn:schemas-microsoft-com:vml" xmlns:wp14="http://schemas.microsoft.com/office/word/2010/wordprocessingDrawing" xmlns:wp="http://schemas.openxmlformats.org/drawingml/2006/wordprocessingDrawing" xmlns:w10="urn:schemas-microsoft-com:office:word" xmlns:w="http://schemas.openxmlformats.org/wordprocessingml/2006/main" xmlns:w14="http://schemas.microsoft.com/office/word/2010/wordml" xmlns:w15="http://schemas.microsoft.com/office/word/2012/wordml" xmlns:w16se="http://schemas.microsoft.com/office/word/2015/wordml/symex" xmlns:wpg="http://schemas.microsoft.com/office/word/2010/wordprocessingGroup" xmlns:wpi="http://schemas.microsoft.com/office/word/2010/wordprocessingInk" xmlns:wne="http://schemas.microsoft.com/office/word/2006/wordml" xmlns:wps="http://schemas.microsoft.com/office/word/2010/wordprocessingShape" mc:Ignorable="w14 w15 w16se wp14">
+<w:footnotes xmlns:wpc="http://schemas.microsoft.com/office/word/2010/wordprocessingCanvas" xmlns:mc="http://schemas.openxmlformats.org/markup-compatibility/2006" xmlns:o="urn:schemas-microsoft-com:office:office" xmlns:r="http://schemas.openxmlformats.org/officeDocument/2006/relationships" xmlns:m="http://schemas.openxmlformats.org/officeDocument/2006/math" xmlns:v="urn:schemas-microsoft-com:vml" xmlns:wp14="http://schemas.microsoft.com/office/word/2010/wordprocessingDrawing" xmlns:wp="http://schemas.openxmlformats.org/drawingml/2006/wordprocessingDrawing" xmlns:w10="urn:schemas-microsoft-com:office:word" xmlns:w="http://schemas.openxmlformats.org/wordprocessingml/2006/main" xmlns:w14="http://schemas.microsoft.com/office/word/2010/wordml" xmlns:w15="http://schemas.microsoft.com/office/word/2012/wordml" xmlns:wpg="http://schemas.microsoft.com/office/word/2010/wordprocessingGroup" xmlns:wpi="http://schemas.microsoft.com/office/word/2010/wordprocessingInk" xmlns:wne="http://schemas.microsoft.com/office/word/2006/wordml" xmlns:wps="http://schemas.microsoft.com/office/word/2010/wordprocessingShape" mc:Ignorable="w14 w15 wp14">
   <w:footnote w:type="separator" w:id="-1">
     <w:p>
       <w:r>
@@ -5958,10 +6020,10 @@
 </file>
 
 <file path=word/header1.xml><?xml version="1.0" encoding="utf-8"?>
-<w:hdr xmlns:wpc="http://schemas.microsoft.com/office/word/2010/wordprocessingCanvas" xmlns:cx="http://schemas.microsoft.com/office/drawing/2014/chartex" xmlns:cx1="http://schemas.microsoft.com/office/drawing/2015/9/8/chartex" xmlns:cx2="http://schemas.microsoft.com/office/drawing/2015/10/21/chartex" xmlns:mc="http://schemas.openxmlformats.org/markup-compatibility/2006" xmlns:o="urn:schemas-microsoft-com:office:office" xmlns:r="http://schemas.openxmlformats.org/officeDocument/2006/relationships" xmlns:m="http://schemas.openxmlformats.org/officeDocument/2006/math" xmlns:v="urn:schemas-microsoft-com:vml" xmlns:wp14="http://schemas.microsoft.com/office/word/2010/wordprocessingDrawing" xmlns:wp="http://schemas.openxmlformats.org/drawingml/2006/wordprocessingDrawing" xmlns:w10="urn:schemas-microsoft-com:office:word" xmlns:w="http://schemas.openxmlformats.org/wordprocessingml/2006/main" xmlns:w14="http://schemas.microsoft.com/office/word/2010/wordml" xmlns:w15="http://schemas.microsoft.com/office/word/2012/wordml" xmlns:w16se="http://schemas.microsoft.com/office/word/2015/wordml/symex" xmlns:wpg="http://schemas.microsoft.com/office/word/2010/wordprocessingGroup" xmlns:wpi="http://schemas.microsoft.com/office/word/2010/wordprocessingInk" xmlns:wne="http://schemas.microsoft.com/office/word/2006/wordml" xmlns:wps="http://schemas.microsoft.com/office/word/2010/wordprocessingShape" mc:Ignorable="w14 w15 w16se wp14">
+<w:hdr xmlns:wpc="http://schemas.microsoft.com/office/word/2010/wordprocessingCanvas" xmlns:mc="http://schemas.openxmlformats.org/markup-compatibility/2006" xmlns:o="urn:schemas-microsoft-com:office:office" xmlns:r="http://schemas.openxmlformats.org/officeDocument/2006/relationships" xmlns:m="http://schemas.openxmlformats.org/officeDocument/2006/math" xmlns:v="urn:schemas-microsoft-com:vml" xmlns:wp14="http://schemas.microsoft.com/office/word/2010/wordprocessingDrawing" xmlns:wp="http://schemas.openxmlformats.org/drawingml/2006/wordprocessingDrawing" xmlns:w10="urn:schemas-microsoft-com:office:word" xmlns:w="http://schemas.openxmlformats.org/wordprocessingml/2006/main" xmlns:w14="http://schemas.microsoft.com/office/word/2010/wordml" xmlns:w15="http://schemas.microsoft.com/office/word/2012/wordml" xmlns:wpg="http://schemas.microsoft.com/office/word/2010/wordprocessingGroup" xmlns:wpi="http://schemas.microsoft.com/office/word/2010/wordprocessingInk" xmlns:wne="http://schemas.microsoft.com/office/word/2006/wordml" xmlns:wps="http://schemas.microsoft.com/office/word/2010/wordprocessingShape" mc:Ignorable="w14 w15 wp14">
   <w:p>
     <w:pPr>
-      <w:pStyle w:val="Cabealho"/>
+      <w:pStyle w:val="Encabezado"/>
       <w:ind w:left="0"/>
       <w:jc w:val="right"/>
       <w:rPr>
@@ -6074,7 +6136,7 @@
 </file>
 
 <file path=word/numbering.xml><?xml version="1.0" encoding="utf-8"?>
-<w:numbering xmlns:wpc="http://schemas.microsoft.com/office/word/2010/wordprocessingCanvas" xmlns:cx="http://schemas.microsoft.com/office/drawing/2014/chartex" xmlns:cx1="http://schemas.microsoft.com/office/drawing/2015/9/8/chartex" xmlns:cx2="http://schemas.microsoft.com/office/drawing/2015/10/21/chartex" xmlns:mc="http://schemas.openxmlformats.org/markup-compatibility/2006" xmlns:o="urn:schemas-microsoft-com:office:office" xmlns:r="http://schemas.openxmlformats.org/officeDocument/2006/relationships" xmlns:m="http://schemas.openxmlformats.org/officeDocument/2006/math" xmlns:v="urn:schemas-microsoft-com:vml" xmlns:wp14="http://schemas.microsoft.com/office/word/2010/wordprocessingDrawing" xmlns:wp="http://schemas.openxmlformats.org/drawingml/2006/wordprocessingDrawing" xmlns:w10="urn:schemas-microsoft-com:office:word" xmlns:w="http://schemas.openxmlformats.org/wordprocessingml/2006/main" xmlns:w14="http://schemas.microsoft.com/office/word/2010/wordml" xmlns:w15="http://schemas.microsoft.com/office/word/2012/wordml" xmlns:w16se="http://schemas.microsoft.com/office/word/2015/wordml/symex" xmlns:wpg="http://schemas.microsoft.com/office/word/2010/wordprocessingGroup" xmlns:wpi="http://schemas.microsoft.com/office/word/2010/wordprocessingInk" xmlns:wne="http://schemas.microsoft.com/office/word/2006/wordml" xmlns:wps="http://schemas.microsoft.com/office/word/2010/wordprocessingShape" mc:Ignorable="w14 w15 w16se wp14">
+<w:numbering xmlns:wpc="http://schemas.microsoft.com/office/word/2010/wordprocessingCanvas" xmlns:mc="http://schemas.openxmlformats.org/markup-compatibility/2006" xmlns:o="urn:schemas-microsoft-com:office:office" xmlns:r="http://schemas.openxmlformats.org/officeDocument/2006/relationships" xmlns:m="http://schemas.openxmlformats.org/officeDocument/2006/math" xmlns:v="urn:schemas-microsoft-com:vml" xmlns:wp14="http://schemas.microsoft.com/office/word/2010/wordprocessingDrawing" xmlns:wp="http://schemas.openxmlformats.org/drawingml/2006/wordprocessingDrawing" xmlns:w10="urn:schemas-microsoft-com:office:word" xmlns:w="http://schemas.openxmlformats.org/wordprocessingml/2006/main" xmlns:w14="http://schemas.microsoft.com/office/word/2010/wordml" xmlns:w15="http://schemas.microsoft.com/office/word/2012/wordml" xmlns:wpg="http://schemas.microsoft.com/office/word/2010/wordprocessingGroup" xmlns:wpi="http://schemas.microsoft.com/office/word/2010/wordprocessingInk" xmlns:wne="http://schemas.microsoft.com/office/word/2006/wordml" xmlns:wps="http://schemas.microsoft.com/office/word/2010/wordprocessingShape" mc:Ignorable="w14 w15 wp14">
   <w:abstractNum w:abstractNumId="0" w15:restartNumberingAfterBreak="0">
     <w:nsid w:val="FFFFFFFB"/>
     <w:multiLevelType w:val="multilevel"/>
@@ -8148,7 +8210,7 @@
 </file>
 
 <file path=word/styles.xml><?xml version="1.0" encoding="utf-8"?>
-<w:styles xmlns:mc="http://schemas.openxmlformats.org/markup-compatibility/2006" xmlns:r="http://schemas.openxmlformats.org/officeDocument/2006/relationships" xmlns:w="http://schemas.openxmlformats.org/wordprocessingml/2006/main" xmlns:w14="http://schemas.microsoft.com/office/word/2010/wordml" xmlns:w15="http://schemas.microsoft.com/office/word/2012/wordml" xmlns:w16se="http://schemas.microsoft.com/office/word/2015/wordml/symex" mc:Ignorable="w14 w15 w16se">
+<w:styles xmlns:mc="http://schemas.openxmlformats.org/markup-compatibility/2006" xmlns:r="http://schemas.openxmlformats.org/officeDocument/2006/relationships" xmlns:w="http://schemas.openxmlformats.org/wordprocessingml/2006/main" xmlns:w14="http://schemas.microsoft.com/office/word/2010/wordml" xmlns:w15="http://schemas.microsoft.com/office/word/2012/wordml" mc:Ignorable="w14 w15">
   <w:docDefaults>
     <w:rPrDefault>
       <w:rPr>
@@ -8158,7 +8220,7 @@
     </w:rPrDefault>
     <w:pPrDefault/>
   </w:docDefaults>
-  <w:latentStyles w:defLockedState="0" w:defUIPriority="0" w:defSemiHidden="0" w:defUnhideWhenUsed="0" w:defQFormat="0" w:count="372">
+  <w:latentStyles w:defLockedState="0" w:defUIPriority="0" w:defSemiHidden="0" w:defUnhideWhenUsed="0" w:defQFormat="0" w:count="371">
     <w:lsdException w:name="Normal" w:qFormat="1"/>
     <w:lsdException w:name="heading 1" w:qFormat="1"/>
     <w:lsdException w:name="heading 2" w:qFormat="1"/>
@@ -8258,6 +8320,7 @@
     <w:lsdException w:name="HTML Sample" w:semiHidden="1" w:unhideWhenUsed="1"/>
     <w:lsdException w:name="HTML Typewriter" w:semiHidden="1" w:unhideWhenUsed="1"/>
     <w:lsdException w:name="HTML Variable" w:semiHidden="1" w:unhideWhenUsed="1"/>
+    <w:lsdException w:name="Normal Table" w:semiHidden="1" w:unhideWhenUsed="1"/>
     <w:lsdException w:name="annotation subject" w:semiHidden="1" w:unhideWhenUsed="1"/>
     <w:lsdException w:name="No List" w:semiHidden="1" w:unhideWhenUsed="1"/>
     <w:lsdException w:name="Outline List 1" w:semiHidden="1" w:unhideWhenUsed="1"/>
@@ -8304,7 +8367,9 @@
     <w:lsdException w:name="Table Subtle 2" w:semiHidden="1" w:unhideWhenUsed="1"/>
     <w:lsdException w:name="Table Web 1" w:semiHidden="1" w:unhideWhenUsed="1"/>
     <w:lsdException w:name="Table Web 2" w:semiHidden="1" w:unhideWhenUsed="1"/>
+    <w:lsdException w:name="Table Web 3" w:semiHidden="1" w:unhideWhenUsed="1"/>
     <w:lsdException w:name="Balloon Text" w:semiHidden="1" w:unhideWhenUsed="1"/>
+    <w:lsdException w:name="Table Theme" w:semiHidden="1" w:unhideWhenUsed="1"/>
     <w:lsdException w:name="Placeholder Text" w:semiHidden="1" w:uiPriority="99"/>
     <w:lsdException w:name="No Spacing" w:uiPriority="1" w:qFormat="1"/>
     <w:lsdException w:name="Light Shading" w:uiPriority="60"/>
@@ -8520,7 +8585,6 @@
     <w:lsdException w:name="List Table 5 Dark Accent 6" w:uiPriority="50"/>
     <w:lsdException w:name="List Table 6 Colorful Accent 6" w:uiPriority="51"/>
     <w:lsdException w:name="List Table 7 Colorful Accent 6" w:uiPriority="52"/>
-    <w:lsdException w:name="Mention" w:semiHidden="1" w:uiPriority="99" w:unhideWhenUsed="1"/>
   </w:latentStyles>
   <w:style w:type="paragraph" w:default="1" w:styleId="Normal">
     <w:name w:val="Normal"/>
@@ -8715,13 +8779,13 @@
       <w:szCs w:val="18"/>
     </w:rPr>
   </w:style>
-  <w:style w:type="character" w:default="1" w:styleId="Fontepargpadro">
+  <w:style w:type="character" w:default="1" w:styleId="Fuentedeprrafopredeter">
     <w:name w:val="Default Paragraph Font"/>
     <w:uiPriority w:val="1"/>
     <w:semiHidden/>
     <w:unhideWhenUsed/>
   </w:style>
-  <w:style w:type="table" w:default="1" w:styleId="Tabelanormal">
+  <w:style w:type="table" w:default="1" w:styleId="Tablanormal">
     <w:name w:val="Normal Table"/>
     <w:uiPriority w:val="99"/>
     <w:semiHidden/>
@@ -8736,7 +8800,7 @@
       </w:tblCellMar>
     </w:tblPr>
   </w:style>
-  <w:style w:type="numbering" w:default="1" w:styleId="Semlista">
+  <w:style w:type="numbering" w:default="1" w:styleId="Sinlista">
     <w:name w:val="No List"/>
     <w:uiPriority w:val="99"/>
     <w:semiHidden/>
@@ -8756,7 +8820,7 @@
       <w:lang w:val="en-AU"/>
     </w:rPr>
   </w:style>
-  <w:style w:type="paragraph" w:styleId="Ttulo">
+  <w:style w:type="paragraph" w:styleId="Puesto">
     <w:name w:val="Title"/>
     <w:basedOn w:val="Normal"/>
     <w:next w:val="Normal"/>
@@ -8775,7 +8839,7 @@
   <w:style w:type="paragraph" w:styleId="Subttulo">
     <w:name w:val="Subtitle"/>
     <w:basedOn w:val="Normal"/>
-    <w:link w:val="SubttuloChar"/>
+    <w:link w:val="SubttuloCar"/>
     <w:uiPriority w:val="11"/>
     <w:qFormat/>
     <w:rsid w:val="00CF60E9"/>
@@ -8792,7 +8856,7 @@
       <w:lang w:val="en-AU"/>
     </w:rPr>
   </w:style>
-  <w:style w:type="paragraph" w:styleId="Recuonormal">
+  <w:style w:type="paragraph" w:styleId="Sangranormal">
     <w:name w:val="Normal Indent"/>
     <w:basedOn w:val="Normal"/>
     <w:qFormat/>
@@ -8801,7 +8865,7 @@
       <w:ind w:left="900" w:hanging="900"/>
     </w:pPr>
   </w:style>
-  <w:style w:type="paragraph" w:styleId="Sumrio1">
+  <w:style w:type="paragraph" w:styleId="TDC1">
     <w:name w:val="toc 1"/>
     <w:basedOn w:val="Normal"/>
     <w:next w:val="Normal"/>
@@ -8819,7 +8883,7 @@
       <w:sz w:val="20"/>
     </w:rPr>
   </w:style>
-  <w:style w:type="paragraph" w:styleId="Sumrio2">
+  <w:style w:type="paragraph" w:styleId="TDC2">
     <w:name w:val="toc 2"/>
     <w:basedOn w:val="Normal"/>
     <w:next w:val="Normal"/>
@@ -8835,7 +8899,7 @@
       <w:sz w:val="20"/>
     </w:rPr>
   </w:style>
-  <w:style w:type="paragraph" w:styleId="Sumrio3">
+  <w:style w:type="paragraph" w:styleId="TDC3">
     <w:name w:val="toc 3"/>
     <w:basedOn w:val="Normal"/>
     <w:next w:val="Normal"/>
@@ -8852,10 +8916,10 @@
       <w:sz w:val="20"/>
     </w:rPr>
   </w:style>
-  <w:style w:type="paragraph" w:styleId="Cabealho">
+  <w:style w:type="paragraph" w:styleId="Encabezado">
     <w:name w:val="header"/>
     <w:basedOn w:val="Normal"/>
-    <w:link w:val="CabealhoChar"/>
+    <w:link w:val="EncabezadoCar"/>
     <w:uiPriority w:val="99"/>
     <w:rsid w:val="00CF60E9"/>
     <w:pPr>
@@ -8865,10 +8929,10 @@
       </w:tabs>
     </w:pPr>
   </w:style>
-  <w:style w:type="paragraph" w:styleId="Rodap">
+  <w:style w:type="paragraph" w:styleId="Piedepgina">
     <w:name w:val="footer"/>
     <w:basedOn w:val="Normal"/>
-    <w:link w:val="RodapChar"/>
+    <w:link w:val="PiedepginaCar"/>
     <w:uiPriority w:val="99"/>
     <w:rsid w:val="00CF60E9"/>
     <w:pPr>
@@ -8880,7 +8944,7 @@
   </w:style>
   <w:style w:type="character" w:styleId="Nmerodepgina">
     <w:name w:val="page number"/>
-    <w:basedOn w:val="Fontepargpadro"/>
+    <w:basedOn w:val="Fuentedeprrafopredeter"/>
     <w:rsid w:val="00CF60E9"/>
   </w:style>
   <w:style w:type="paragraph" w:customStyle="1" w:styleId="Bullet2">
@@ -8911,7 +8975,7 @@
       <w:keepLines/>
     </w:pPr>
   </w:style>
-  <w:style w:type="paragraph" w:styleId="Corpodetexto">
+  <w:style w:type="paragraph" w:styleId="Textoindependiente">
     <w:name w:val="Body Text"/>
     <w:basedOn w:val="Normal"/>
     <w:rsid w:val="00CF60E9"/>
@@ -8938,7 +9002,7 @@
       <w:ind w:left="720" w:hanging="432"/>
     </w:pPr>
   </w:style>
-  <w:style w:type="character" w:styleId="Refdenotaderodap">
+  <w:style w:type="character" w:styleId="Refdenotaalpie">
     <w:name w:val="footnote reference"/>
     <w:semiHidden/>
     <w:rsid w:val="00CF60E9"/>
@@ -8948,7 +9012,7 @@
       <w:vertAlign w:val="superscript"/>
     </w:rPr>
   </w:style>
-  <w:style w:type="paragraph" w:styleId="Textodenotaderodap">
+  <w:style w:type="paragraph" w:styleId="Textonotapie">
     <w:name w:val="footnote text"/>
     <w:basedOn w:val="Normal"/>
     <w:semiHidden/>
@@ -8967,7 +9031,7 @@
       <w:szCs w:val="16"/>
     </w:rPr>
   </w:style>
-  <w:style w:type="paragraph" w:styleId="MapadoDocumento">
+  <w:style w:type="paragraph" w:styleId="Mapadeldocumento">
     <w:name w:val="Document Map"/>
     <w:basedOn w:val="Normal"/>
     <w:semiHidden/>
@@ -8986,7 +9050,7 @@
       <w:jc w:val="both"/>
     </w:pPr>
   </w:style>
-  <w:style w:type="paragraph" w:styleId="Sumrio4">
+  <w:style w:type="paragraph" w:styleId="TDC4">
     <w:name w:val="toc 4"/>
     <w:basedOn w:val="Normal"/>
     <w:next w:val="Normal"/>
@@ -9002,7 +9066,7 @@
       <w:szCs w:val="18"/>
     </w:rPr>
   </w:style>
-  <w:style w:type="paragraph" w:styleId="Sumrio5">
+  <w:style w:type="paragraph" w:styleId="TDC5">
     <w:name w:val="toc 5"/>
     <w:basedOn w:val="Normal"/>
     <w:next w:val="Normal"/>
@@ -9018,7 +9082,7 @@
       <w:szCs w:val="18"/>
     </w:rPr>
   </w:style>
-  <w:style w:type="paragraph" w:styleId="Sumrio6">
+  <w:style w:type="paragraph" w:styleId="TDC6">
     <w:name w:val="toc 6"/>
     <w:basedOn w:val="Normal"/>
     <w:next w:val="Normal"/>
@@ -9034,7 +9098,7 @@
       <w:szCs w:val="18"/>
     </w:rPr>
   </w:style>
-  <w:style w:type="paragraph" w:styleId="Sumrio7">
+  <w:style w:type="paragraph" w:styleId="TDC7">
     <w:name w:val="toc 7"/>
     <w:basedOn w:val="Normal"/>
     <w:next w:val="Normal"/>
@@ -9050,7 +9114,7 @@
       <w:szCs w:val="18"/>
     </w:rPr>
   </w:style>
-  <w:style w:type="paragraph" w:styleId="Sumrio8">
+  <w:style w:type="paragraph" w:styleId="TDC8">
     <w:name w:val="toc 8"/>
     <w:basedOn w:val="Normal"/>
     <w:next w:val="Normal"/>
@@ -9066,7 +9130,7 @@
       <w:szCs w:val="18"/>
     </w:rPr>
   </w:style>
-  <w:style w:type="paragraph" w:styleId="Sumrio9">
+  <w:style w:type="paragraph" w:styleId="TDC9">
     <w:name w:val="toc 9"/>
     <w:basedOn w:val="Normal"/>
     <w:next w:val="Normal"/>
@@ -9099,7 +9163,7 @@
       <w:szCs w:val="32"/>
     </w:rPr>
   </w:style>
-  <w:style w:type="paragraph" w:styleId="Recuodecorpodetexto">
+  <w:style w:type="paragraph" w:styleId="Sangradetextonormal">
     <w:name w:val="Body Text Indent"/>
     <w:basedOn w:val="Normal"/>
     <w:rsid w:val="00CF60E9"/>
@@ -9143,7 +9207,7 @@
   <w:style w:type="paragraph" w:customStyle="1" w:styleId="InfoBlue">
     <w:name w:val="InfoBlue"/>
     <w:basedOn w:val="Normal"/>
-    <w:next w:val="Corpodetexto"/>
+    <w:next w:val="Textoindependiente"/>
     <w:link w:val="InfoBlueChar"/>
     <w:autoRedefine/>
     <w:rsid w:val="008D76C5"/>
@@ -9163,7 +9227,7 @@
       <w:lang w:val="pt-BR"/>
     </w:rPr>
   </w:style>
-  <w:style w:type="character" w:styleId="Hyperlink">
+  <w:style w:type="character" w:styleId="Hipervnculo">
     <w:name w:val="Hyperlink"/>
     <w:uiPriority w:val="99"/>
     <w:rsid w:val="00CF60E9"/>
@@ -9183,7 +9247,7 @@
   </w:style>
   <w:style w:type="character" w:customStyle="1" w:styleId="tw4winNone">
     <w:name w:val="tw4winNone"/>
-    <w:basedOn w:val="Fontepargpadro"/>
+    <w:basedOn w:val="Fuentedeprrafopredeter"/>
     <w:rsid w:val="00CF60E9"/>
   </w:style>
   <w:style w:type="character" w:customStyle="1" w:styleId="tw4winExternal">
@@ -9282,9 +9346,9 @@
       <w:lang w:val="pt-BR" w:eastAsia="pt-BR"/>
     </w:rPr>
   </w:style>
-  <w:style w:type="table" w:styleId="Tabelacomgrade">
+  <w:style w:type="table" w:styleId="Tablaconcuadrcula">
     <w:name w:val="Table Grid"/>
-    <w:basedOn w:val="Tabelanormal"/>
+    <w:basedOn w:val="Tablanormal"/>
     <w:rsid w:val="009D118F"/>
     <w:pPr>
       <w:spacing w:before="60" w:after="60"/>
@@ -9302,10 +9366,10 @@
       </w:tblBorders>
     </w:tblPr>
   </w:style>
-  <w:style w:type="paragraph" w:styleId="Textodebalo">
+  <w:style w:type="paragraph" w:styleId="Textodeglobo">
     <w:name w:val="Balloon Text"/>
     <w:basedOn w:val="Normal"/>
-    <w:link w:val="TextodebaloChar"/>
+    <w:link w:val="TextodegloboCar"/>
     <w:rsid w:val="007D24FE"/>
     <w:rPr>
       <w:rFonts w:ascii="Tahoma" w:hAnsi="Tahoma" w:cs="Tahoma"/>
@@ -9313,9 +9377,9 @@
       <w:szCs w:val="16"/>
     </w:rPr>
   </w:style>
-  <w:style w:type="character" w:customStyle="1" w:styleId="TextodebaloChar">
-    <w:name w:val="Texto de balão Char"/>
-    <w:link w:val="Textodebalo"/>
+  <w:style w:type="character" w:customStyle="1" w:styleId="TextodegloboCar">
+    <w:name w:val="Texto de globo Car"/>
+    <w:link w:val="Textodeglobo"/>
     <w:rsid w:val="007D24FE"/>
     <w:rPr>
       <w:rFonts w:ascii="Tahoma" w:hAnsi="Tahoma" w:cs="Tahoma"/>
@@ -9325,9 +9389,9 @@
       <w:lang w:val="en-US" w:eastAsia="en-US"/>
     </w:rPr>
   </w:style>
-  <w:style w:type="character" w:customStyle="1" w:styleId="CabealhoChar">
-    <w:name w:val="Cabeçalho Char"/>
-    <w:link w:val="Cabealho"/>
+  <w:style w:type="character" w:customStyle="1" w:styleId="EncabezadoCar">
+    <w:name w:val="Encabezado Car"/>
+    <w:link w:val="Encabezado"/>
     <w:uiPriority w:val="99"/>
     <w:rsid w:val="00AA69FA"/>
     <w:rPr>
@@ -9335,9 +9399,9 @@
       <w:lang w:val="en-US" w:eastAsia="en-US"/>
     </w:rPr>
   </w:style>
-  <w:style w:type="character" w:customStyle="1" w:styleId="RodapChar">
-    <w:name w:val="Rodapé Char"/>
-    <w:link w:val="Rodap"/>
+  <w:style w:type="character" w:customStyle="1" w:styleId="PiedepginaCar">
+    <w:name w:val="Pie de página Car"/>
+    <w:link w:val="Piedepgina"/>
     <w:uiPriority w:val="99"/>
     <w:rsid w:val="001F108F"/>
     <w:rPr>
@@ -9462,7 +9526,7 @@
       <w:lang w:eastAsia="en-US"/>
     </w:rPr>
   </w:style>
-  <w:style w:type="character" w:styleId="nfase">
+  <w:style w:type="character" w:styleId="nfasis">
     <w:name w:val="Emphasis"/>
     <w:aliases w:val="Texto celula"/>
     <w:qFormat/>
@@ -9484,7 +9548,7 @@
       <w:lang w:eastAsia="en-US"/>
     </w:rPr>
   </w:style>
-  <w:style w:type="character" w:styleId="RefernciaIntensa">
+  <w:style w:type="character" w:styleId="Referenciaintensa">
     <w:name w:val="Intense Reference"/>
     <w:uiPriority w:val="32"/>
     <w:qFormat/>
@@ -9507,9 +9571,9 @@
       </w:numPr>
     </w:pPr>
   </w:style>
-  <w:style w:type="character" w:customStyle="1" w:styleId="SubttuloChar">
-    <w:name w:val="Subtítulo Char"/>
-    <w:basedOn w:val="Fontepargpadro"/>
+  <w:style w:type="character" w:customStyle="1" w:styleId="SubttuloCar">
+    <w:name w:val="Subtítulo Car"/>
+    <w:basedOn w:val="Fuentedeprrafopredeter"/>
     <w:link w:val="Subttulo"/>
     <w:uiPriority w:val="11"/>
     <w:rsid w:val="00D44D3F"/>
@@ -9523,7 +9587,7 @@
       <w:lang w:val="en-AU" w:eastAsia="en-US"/>
     </w:rPr>
   </w:style>
-  <w:style w:type="paragraph" w:styleId="PargrafodaLista">
+  <w:style w:type="paragraph" w:styleId="Prrafodelista">
     <w:name w:val="List Paragraph"/>
     <w:basedOn w:val="Normal"/>
     <w:uiPriority w:val="34"/>
@@ -9534,9 +9598,9 @@
       <w:contextualSpacing/>
     </w:pPr>
   </w:style>
-  <w:style w:type="character" w:styleId="Refdecomentrio">
+  <w:style w:type="character" w:styleId="Refdecomentario">
     <w:name w:val="annotation reference"/>
-    <w:basedOn w:val="Fontepargpadro"/>
+    <w:basedOn w:val="Fuentedeprrafopredeter"/>
     <w:semiHidden/>
     <w:unhideWhenUsed/>
     <w:rsid w:val="00F24F59"/>
@@ -9545,10 +9609,10 @@
       <w:szCs w:val="18"/>
     </w:rPr>
   </w:style>
-  <w:style w:type="paragraph" w:styleId="Textodecomentrio">
+  <w:style w:type="paragraph" w:styleId="Textocomentario">
     <w:name w:val="annotation text"/>
     <w:basedOn w:val="Normal"/>
-    <w:link w:val="TextodecomentrioChar"/>
+    <w:link w:val="TextocomentarioCar"/>
     <w:semiHidden/>
     <w:unhideWhenUsed/>
     <w:rsid w:val="00F24F59"/>
@@ -9556,10 +9620,10 @@
       <w:szCs w:val="24"/>
     </w:rPr>
   </w:style>
-  <w:style w:type="character" w:customStyle="1" w:styleId="TextodecomentrioChar">
-    <w:name w:val="Texto de comentário Char"/>
-    <w:basedOn w:val="Fontepargpadro"/>
-    <w:link w:val="Textodecomentrio"/>
+  <w:style w:type="character" w:customStyle="1" w:styleId="TextocomentarioCar">
+    <w:name w:val="Texto comentario Car"/>
+    <w:basedOn w:val="Fuentedeprrafopredeter"/>
+    <w:link w:val="Textocomentario"/>
     <w:semiHidden/>
     <w:rsid w:val="00F24F59"/>
     <w:rPr>
@@ -9570,11 +9634,11 @@
       <w:lang w:val="en-US" w:eastAsia="en-US"/>
     </w:rPr>
   </w:style>
-  <w:style w:type="paragraph" w:styleId="Assuntodocomentrio">
+  <w:style w:type="paragraph" w:styleId="Asuntodelcomentario">
     <w:name w:val="annotation subject"/>
-    <w:basedOn w:val="Textodecomentrio"/>
-    <w:next w:val="Textodecomentrio"/>
-    <w:link w:val="AssuntodocomentrioChar"/>
+    <w:basedOn w:val="Textocomentario"/>
+    <w:next w:val="Textocomentario"/>
+    <w:link w:val="AsuntodelcomentarioCar"/>
     <w:semiHidden/>
     <w:unhideWhenUsed/>
     <w:rsid w:val="00F24F59"/>
@@ -9585,10 +9649,10 @@
       <w:szCs w:val="20"/>
     </w:rPr>
   </w:style>
-  <w:style w:type="character" w:customStyle="1" w:styleId="AssuntodocomentrioChar">
-    <w:name w:val="Assunto do comentário Char"/>
-    <w:basedOn w:val="TextodecomentrioChar"/>
-    <w:link w:val="Assuntodocomentrio"/>
+  <w:style w:type="character" w:customStyle="1" w:styleId="AsuntodelcomentarioCar">
+    <w:name w:val="Asunto del comentario Car"/>
+    <w:basedOn w:val="TextocomentarioCar"/>
+    <w:link w:val="Asuntodelcomentario"/>
     <w:semiHidden/>
     <w:rsid w:val="00F24F59"/>
     <w:rPr>
@@ -9870,7 +9934,7 @@
 </file>
 
 <file path=customXml/itemProps1.xml><?xml version="1.0" encoding="utf-8"?>
-<ds:datastoreItem xmlns:ds="http://schemas.openxmlformats.org/officeDocument/2006/customXml" ds:itemID="{1EAB70B5-9336-4F81-B13F-B00D4352D8AD}">
+<ds:datastoreItem xmlns:ds="http://schemas.openxmlformats.org/officeDocument/2006/customXml" ds:itemID="{CB90800A-50FE-4864-BB84-67623EBC3891}">
   <ds:schemaRefs>
     <ds:schemaRef ds:uri="http://schemas.openxmlformats.org/officeDocument/2006/bibliography"/>
   </ds:schemaRefs>

</xml_diff>